<commit_message>
MS changed a bit
</commit_message>
<xml_diff>
--- a/MS/PubBias_draft_V10.docx
+++ b/MS/PubBias_draft_V10.docx
@@ -802,19 +802,19 @@
         <w:spacing w:line="480" w:lineRule="auto"/>
       </w:pPr>
       <w:r>
-        <w:t xml:space="preserve">Aim: 1) </w:t>
-      </w:r>
-      <w:r>
-        <w:t>the results of a survey</w:t>
-      </w:r>
-      <w:r>
-        <w:t>,</w:t>
-      </w:r>
-      <w:r>
-        <w:t xml:space="preserve"> 2) </w:t>
-      </w:r>
-      <w:r>
-        <w:t>a review of methodologies for publication bias and 3) introducing the most practical method</w:t>
+        <w:t>Aim: 1</w:t>
+      </w:r>
+      <w:r>
+        <w:t xml:space="preserve">) </w:t>
+      </w:r>
+      <w:r>
+        <w:t>a review of methodologies for publication bias</w:t>
+      </w:r>
+      <w:r>
+        <w:t xml:space="preserve"> in relation to a new survey</w:t>
+      </w:r>
+      <w:r>
+        <w:t xml:space="preserve"> and 3) introducing the most practical method</w:t>
       </w:r>
     </w:p>
     <w:p>
@@ -37579,6 +37579,12 @@
           <w:highlight w:val="yellow"/>
         </w:rPr>
         <w:t>Rose + Shinichi</w:t>
+      </w:r>
+      <w:r>
+        <w:rPr>
+          <w:bCs/>
+        </w:rPr>
+        <w:t xml:space="preserve"> to work on</w:t>
       </w:r>
       <w:r>
         <w:rPr>

</xml_diff>